<commit_message>
added script to create segment hierarchy to load into worker data changes. looks like there might be some inconsistencies with the Current Seg Assignment. Reached back out to Gino.
</commit_message>
<xml_diff>
--- a/presentations/CVD Problem Solving Process.docx
+++ b/presentations/CVD Problem Solving Process.docx
@@ -130,9 +130,6 @@
           <w:ilvl w:val="1"/>
           <w:numId w:val="1"/>
         </w:numPr>
-        <w:rPr>
-          <w:ins w:id="3" w:author="McLeish, Matthew" w:date="2025-08-29T13:52:00Z" w16du:dateUtc="2025-08-29T13:52:11Z"/>
-        </w:rPr>
       </w:pPr>
       <w:r>
         <w:rPr>
@@ -153,35 +150,23 @@
           <w:numId w:val="1"/>
         </w:numPr>
       </w:pPr>
-      <w:ins w:id="4" w:author="McLeish, Matthew" w:date="2025-08-29T13:52:00Z">
-        <w:r>
-          <w:rPr>
-            <w:b/>
-            <w:bCs/>
-          </w:rPr>
-          <w:t>Cadence</w:t>
-        </w:r>
-        <w:proofErr w:type="gramStart"/>
-        <w:r>
-          <w:rPr>
-            <w:b/>
-            <w:bCs/>
-          </w:rPr>
-          <w:t>:</w:t>
-        </w:r>
-        <w:r>
-          <w:t xml:space="preserve">  Semi</w:t>
-        </w:r>
-        <w:proofErr w:type="gramEnd"/>
-        <w:r>
-          <w:t>-</w:t>
-        </w:r>
-      </w:ins>
-      <w:ins w:id="5" w:author="McLeish, Matthew" w:date="2025-08-29T13:53:00Z">
-        <w:r>
-          <w:t>Annually</w:t>
-        </w:r>
-      </w:ins>
+      <w:r>
+        <w:rPr>
+          <w:b/>
+          <w:bCs/>
+        </w:rPr>
+        <w:t>Cadence</w:t>
+      </w:r>
+      <w:r>
+        <w:rPr>
+          <w:b/>
+          <w:bCs/>
+        </w:rPr>
+        <w:t>:</w:t>
+      </w:r>
+      <w:r>
+        <w:t xml:space="preserve"> Semi-Annually</w:t>
+      </w:r>
     </w:p>
     <w:p>
       <w:pPr>
@@ -217,11 +202,9 @@
       <w:r>
         <w:t>CVD Metrics files, RBS Problem Solving Template</w:t>
       </w:r>
-      <w:ins w:id="6" w:author="McLeish, Matthew" w:date="2025-08-29T14:25:00Z">
-        <w:r>
-          <w:t>, Fishbone Diagram, 5 Why’s</w:t>
-        </w:r>
-      </w:ins>
+      <w:r>
+        <w:t>, Fishbone Diagram, 5 Why’s</w:t>
+      </w:r>
     </w:p>
     <w:p>
       <w:pPr>
@@ -241,11 +224,9 @@
       <w:r>
         <w:t xml:space="preserve">: Complete the RBS </w:t>
       </w:r>
-      <w:ins w:id="7" w:author="McLeish, Matthew" w:date="2025-08-29T14:25:00Z">
-        <w:r>
-          <w:t xml:space="preserve">Problem </w:t>
-        </w:r>
-      </w:ins>
+      <w:r>
+        <w:t xml:space="preserve">Problem </w:t>
+      </w:r>
       <w:r>
         <w:t>Solving Template</w:t>
       </w:r>
@@ -264,255 +245,6 @@
       <w:r>
         <w:t>Termination Reasons and work with local HR to understand turnover drivers</w:t>
       </w:r>
-    </w:p>
-    <w:p>
-      <w:pPr>
-        <w:pStyle w:val="ListParagraph"/>
-        <w:numPr>
-          <w:ilvl w:val="0"/>
-          <w:numId w:val="1"/>
-        </w:numPr>
-        <w:rPr>
-          <w:ins w:id="8" w:author="McLeish, Matthew" w:date="2025-08-29T14:26:00Z" w16du:dateUtc="2025-08-29T14:26:22Z"/>
-          <w:b/>
-          <w:bCs/>
-        </w:rPr>
-      </w:pPr>
-      <w:r>
-        <w:rPr>
-          <w:b/>
-          <w:bCs/>
-        </w:rPr>
-        <w:t>Intervention Design &amp; Deployment</w:t>
-      </w:r>
-    </w:p>
-    <w:p>
-      <w:pPr>
-        <w:pStyle w:val="ListParagraph"/>
-        <w:numPr>
-          <w:ilvl w:val="1"/>
-          <w:numId w:val="1"/>
-        </w:numPr>
-        <w:rPr>
-          <w:ins w:id="9" w:author="McLeish, Matthew" w:date="2025-08-29T14:28:00Z" w16du:dateUtc="2025-08-29T14:28:48Z"/>
-        </w:rPr>
-        <w:pPrChange w:id="10" w:author="McLeish, Matthew" w:date="2025-08-29T14:26:00Z">
-          <w:pPr>
-            <w:pStyle w:val="ListParagraph"/>
-            <w:numPr>
-              <w:numId w:val="1"/>
-            </w:numPr>
-            <w:ind w:hanging="360"/>
-          </w:pPr>
-        </w:pPrChange>
-      </w:pPr>
-      <w:ins w:id="11" w:author="McLeish, Matthew" w:date="2025-08-29T14:27:00Z">
-        <w:r>
-          <w:t xml:space="preserve">Center led process (Jenna, Matt, and HRVPs) to coach local HR through the </w:t>
-        </w:r>
-      </w:ins>
-      <w:ins w:id="12" w:author="McLeish, Matthew" w:date="2025-08-29T14:28:00Z">
-        <w:r>
-          <w:t xml:space="preserve">RBS Problem Solving process with </w:t>
-        </w:r>
-        <w:r>
-          <w:t xml:space="preserve">consistent check-in and adjustment </w:t>
-        </w:r>
-      </w:ins>
-      <w:ins w:id="13" w:author="McLeish, Matthew" w:date="2025-08-29T14:34:00Z">
-        <w:r>
-          <w:t>of</w:t>
-        </w:r>
-      </w:ins>
-      <w:ins w:id="14" w:author="McLeish, Matthew" w:date="2025-08-29T14:28:00Z">
-        <w:r>
-          <w:t xml:space="preserve"> action </w:t>
-        </w:r>
-      </w:ins>
-      <w:ins w:id="15" w:author="McLeish, Matthew" w:date="2025-08-29T14:34:00Z">
-        <w:r>
-          <w:t>plan.</w:t>
-        </w:r>
-      </w:ins>
-    </w:p>
-    <w:p>
-      <w:pPr>
-        <w:pStyle w:val="ListParagraph"/>
-        <w:numPr>
-          <w:ilvl w:val="1"/>
-          <w:numId w:val="1"/>
-        </w:numPr>
-        <w:rPr>
-          <w:ins w:id="16" w:author="McLeish, Matthew" w:date="2025-08-29T14:29:00Z" w16du:dateUtc="2025-08-29T14:29:09Z"/>
-        </w:rPr>
-      </w:pPr>
-      <w:ins w:id="17" w:author="McLeish, Matthew" w:date="2025-08-29T14:28:00Z">
-        <w:r>
-          <w:rPr>
-            <w:b/>
-            <w:bCs/>
-          </w:rPr>
-          <w:t>Action:</w:t>
-        </w:r>
-        <w:r>
-          <w:t xml:space="preserve"> </w:t>
-        </w:r>
-      </w:ins>
-    </w:p>
-    <w:p>
-      <w:pPr>
-        <w:pStyle w:val="ListParagraph"/>
-        <w:numPr>
-          <w:ilvl w:val="2"/>
-          <w:numId w:val="1"/>
-        </w:numPr>
-        <w:rPr>
-          <w:ins w:id="18" w:author="McLeish, Matthew" w:date="2025-08-29T14:30:00Z" w16du:dateUtc="2025-08-29T14:30:02Z"/>
-        </w:rPr>
-        <w:pPrChange w:id="19" w:author="McLeish, Matthew" w:date="2025-08-29T14:29:00Z">
-          <w:pPr>
-            <w:pStyle w:val="ListParagraph"/>
-            <w:numPr>
-              <w:ilvl w:val="1"/>
-              <w:numId w:val="1"/>
-            </w:numPr>
-            <w:ind w:left="1440" w:hanging="360"/>
-          </w:pPr>
-        </w:pPrChange>
-      </w:pPr>
-      <w:ins w:id="20" w:author="McLeish, Matthew" w:date="2025-08-29T14:29:00Z">
-        <w:r>
-          <w:t>Kick-off call with all impacted local HR teams</w:t>
-        </w:r>
-      </w:ins>
-    </w:p>
-    <w:p>
-      <w:pPr>
-        <w:pStyle w:val="ListParagraph"/>
-        <w:numPr>
-          <w:ilvl w:val="2"/>
-          <w:numId w:val="1"/>
-        </w:numPr>
-        <w:rPr>
-          <w:ins w:id="21" w:author="McLeish, Matthew" w:date="2025-08-29T14:30:00Z" w16du:dateUtc="2025-08-29T14:30:28Z"/>
-        </w:rPr>
-      </w:pPr>
-      <w:ins w:id="22" w:author="McLeish, Matthew" w:date="2025-08-29T14:31:00Z">
-        <w:r>
-          <w:t xml:space="preserve">Month 1 - </w:t>
-        </w:r>
-      </w:ins>
-      <w:ins w:id="23" w:author="McLeish, Matthew" w:date="2025-08-29T14:30:00Z">
-        <w:r>
-          <w:t>Location</w:t>
-        </w:r>
-      </w:ins>
-      <w:ins w:id="24" w:author="McLeish, Matthew" w:date="2025-08-29T14:35:00Z">
-        <w:r>
-          <w:t>s</w:t>
-        </w:r>
-      </w:ins>
-      <w:ins w:id="25" w:author="McLeish, Matthew" w:date="2025-08-29T14:30:00Z">
-        <w:r>
-          <w:t xml:space="preserve"> required to complete RBS problem solving template</w:t>
-        </w:r>
-      </w:ins>
-    </w:p>
-    <w:p>
-      <w:pPr>
-        <w:pStyle w:val="ListParagraph"/>
-        <w:numPr>
-          <w:ilvl w:val="2"/>
-          <w:numId w:val="1"/>
-        </w:numPr>
-        <w:rPr>
-          <w:ins w:id="26" w:author="McLeish, Matthew" w:date="2025-08-29T14:31:00Z" w16du:dateUtc="2025-08-29T14:31:14Z"/>
-        </w:rPr>
-      </w:pPr>
-      <w:ins w:id="27" w:author="McLeish, Matthew" w:date="2025-08-29T14:30:00Z">
-        <w:r>
-          <w:t xml:space="preserve">Local HR team presents RBS problem solving findings to </w:t>
-        </w:r>
-      </w:ins>
-      <w:ins w:id="28" w:author="McLeish, Matthew" w:date="2025-08-29T14:31:00Z">
-        <w:r>
-          <w:t>HRVP and process team (Jenna + Matt)</w:t>
-        </w:r>
-      </w:ins>
-    </w:p>
-    <w:p>
-      <w:pPr>
-        <w:pStyle w:val="ListParagraph"/>
-        <w:numPr>
-          <w:ilvl w:val="2"/>
-          <w:numId w:val="1"/>
-        </w:numPr>
-        <w:rPr>
-          <w:ins w:id="29" w:author="McLeish, Matthew" w:date="2025-08-29T14:33:00Z" w16du:dateUtc="2025-08-29T14:33:07Z"/>
-        </w:rPr>
-      </w:pPr>
-      <w:ins w:id="30" w:author="McLeish, Matthew" w:date="2025-08-29T14:31:00Z">
-        <w:r>
-          <w:t xml:space="preserve">Months 2 </w:t>
-        </w:r>
-      </w:ins>
-      <w:ins w:id="31" w:author="McLeish, Matthew" w:date="2025-08-29T14:32:00Z">
-        <w:r>
-          <w:t>–</w:t>
-        </w:r>
-      </w:ins>
-      <w:ins w:id="32" w:author="McLeish, Matthew" w:date="2025-08-29T14:31:00Z">
-        <w:r>
-          <w:t xml:space="preserve"> 6</w:t>
-        </w:r>
-      </w:ins>
-      <w:ins w:id="33" w:author="McLeish, Matthew" w:date="2025-08-29T14:32:00Z">
-        <w:r>
-          <w:t xml:space="preserve"> – Location creates, implements and</w:t>
-        </w:r>
-      </w:ins>
-      <w:ins w:id="34" w:author="McLeish, Matthew" w:date="2025-08-29T14:35:00Z">
-        <w:r>
-          <w:t xml:space="preserve"> </w:t>
-        </w:r>
-      </w:ins>
-      <w:ins w:id="35" w:author="McLeish, Matthew" w:date="2025-08-29T14:32:00Z">
-        <w:r>
-          <w:t xml:space="preserve">monitors </w:t>
-        </w:r>
-      </w:ins>
-      <w:ins w:id="36" w:author="McLeish, Matthew" w:date="2025-08-29T14:33:00Z">
-        <w:r>
-          <w:t>action plans.</w:t>
-        </w:r>
-      </w:ins>
-    </w:p>
-    <w:p>
-      <w:pPr>
-        <w:pStyle w:val="ListParagraph"/>
-        <w:numPr>
-          <w:ilvl w:val="2"/>
-          <w:numId w:val="1"/>
-        </w:numPr>
-        <w:rPr>
-          <w:rPrChange w:id="37" w:author="McLeish, Matthew" w:date="2025-08-29T14:28:00Z">
-            <w:rPr>
-              <w:b/>
-              <w:bCs/>
-            </w:rPr>
-          </w:rPrChange>
-        </w:rPr>
-      </w:pPr>
-      <w:ins w:id="38" w:author="McLeish, Matthew" w:date="2025-08-29T14:33:00Z">
-        <w:r>
-          <w:t xml:space="preserve">Monthly calls with the full impacted locations to go over monthly metric, share </w:t>
-        </w:r>
-      </w:ins>
-      <w:ins w:id="39" w:author="McLeish, Matthew" w:date="2025-08-29T14:34:00Z">
-        <w:r>
-          <w:t>action plan experiences, and active coaching from process team.</w:t>
-        </w:r>
-      </w:ins>
     </w:p>
     <w:p>
       <w:pPr>
@@ -531,6 +263,141 @@
           <w:b/>
           <w:bCs/>
         </w:rPr>
+        <w:t>Intervention Design &amp; Deployment</w:t>
+      </w:r>
+    </w:p>
+    <w:p>
+      <w:pPr>
+        <w:pStyle w:val="ListParagraph"/>
+        <w:numPr>
+          <w:ilvl w:val="1"/>
+          <w:numId w:val="1"/>
+        </w:numPr>
+      </w:pPr>
+      <w:r>
+        <w:t xml:space="preserve">Center led process (Jenna, Matt, and HRVPs) to coach local HR through the RBS Problem Solving process with </w:t>
+      </w:r>
+      <w:r>
+        <w:t xml:space="preserve">consistent check-in and adjustment </w:t>
+      </w:r>
+      <w:r>
+        <w:t>of</w:t>
+      </w:r>
+      <w:r>
+        <w:t xml:space="preserve"> action </w:t>
+      </w:r>
+      <w:r>
+        <w:t>plan.</w:t>
+      </w:r>
+    </w:p>
+    <w:p>
+      <w:pPr>
+        <w:pStyle w:val="ListParagraph"/>
+        <w:numPr>
+          <w:ilvl w:val="1"/>
+          <w:numId w:val="1"/>
+        </w:numPr>
+      </w:pPr>
+      <w:r>
+        <w:rPr>
+          <w:b/>
+          <w:bCs/>
+        </w:rPr>
+        <w:t>Action:</w:t>
+      </w:r>
+      <w:r>
+        <w:t xml:space="preserve"> </w:t>
+      </w:r>
+    </w:p>
+    <w:p>
+      <w:pPr>
+        <w:pStyle w:val="ListParagraph"/>
+        <w:numPr>
+          <w:ilvl w:val="2"/>
+          <w:numId w:val="1"/>
+        </w:numPr>
+      </w:pPr>
+      <w:r>
+        <w:t>Kick-off call with all impacted local HR teams</w:t>
+      </w:r>
+    </w:p>
+    <w:p>
+      <w:pPr>
+        <w:pStyle w:val="ListParagraph"/>
+        <w:numPr>
+          <w:ilvl w:val="2"/>
+          <w:numId w:val="1"/>
+        </w:numPr>
+      </w:pPr>
+      <w:r>
+        <w:t>Month 1 - Location</w:t>
+      </w:r>
+      <w:r>
+        <w:t>s</w:t>
+      </w:r>
+      <w:r>
+        <w:t xml:space="preserve"> required to complete RBS problem solving template</w:t>
+      </w:r>
+    </w:p>
+    <w:p>
+      <w:pPr>
+        <w:pStyle w:val="ListParagraph"/>
+        <w:numPr>
+          <w:ilvl w:val="2"/>
+          <w:numId w:val="1"/>
+        </w:numPr>
+      </w:pPr>
+      <w:r>
+        <w:t>Local HR team presents RBS problem solving findings to HRVP and process team (Jenna + Matt)</w:t>
+      </w:r>
+    </w:p>
+    <w:p>
+      <w:pPr>
+        <w:pStyle w:val="ListParagraph"/>
+        <w:numPr>
+          <w:ilvl w:val="2"/>
+          <w:numId w:val="1"/>
+        </w:numPr>
+      </w:pPr>
+      <w:r>
+        <w:t>Months 2 – 6 – Location creates, implements and</w:t>
+      </w:r>
+      <w:r>
+        <w:t xml:space="preserve"> </w:t>
+      </w:r>
+      <w:r>
+        <w:t>monitors action plans.</w:t>
+      </w:r>
+    </w:p>
+    <w:p>
+      <w:pPr>
+        <w:pStyle w:val="ListParagraph"/>
+        <w:numPr>
+          <w:ilvl w:val="2"/>
+          <w:numId w:val="1"/>
+        </w:numPr>
+      </w:pPr>
+      <w:r>
+        <w:t>Monthly calls with the full impacted locations to go over monthly metric, share action plan experiences, and active coaching from process team.</w:t>
+      </w:r>
+    </w:p>
+    <w:p>
+      <w:pPr>
+        <w:pStyle w:val="ListParagraph"/>
+        <w:numPr>
+          <w:ilvl w:val="0"/>
+          <w:numId w:val="1"/>
+        </w:numPr>
+        <w:rPr>
+          <w:b/>
+          <w:bCs/>
+        </w:rPr>
+      </w:pPr>
+      <w:r>
+        <w:rPr>
+          <w:b/>
+          <w:bCs/>
+        </w:rPr>
         <w:t>Monitor &amp; Measure</w:t>
       </w:r>
     </w:p>
@@ -547,6 +414,7 @@
         </w:rPr>
       </w:pPr>
       <w:r>
+        <w:lastRenderedPageBreak/>
         <w:t>Tracking document for locations that have performed higher than Enterprise for monthly tracking</w:t>
       </w:r>
     </w:p>
@@ -758,14 +626,8 @@
           <w:numId w:val="2"/>
         </w:numPr>
         <w:rPr>
-          <w:ins w:id="40" w:author="Eagleson, Jenna" w:date="2025-08-29T10:05:00Z" w16du:dateUtc="2025-08-29T15:05:00Z"/>
           <w:b/>
           <w:bCs/>
-          <w:rPrChange w:id="41" w:author="Eagleson, Jenna" w:date="2025-08-29T10:05:00Z" w16du:dateUtc="2025-08-29T15:05:00Z">
-            <w:rPr>
-              <w:ins w:id="42" w:author="Eagleson, Jenna" w:date="2025-08-29T10:05:00Z" w16du:dateUtc="2025-08-29T15:05:00Z"/>
-            </w:rPr>
-          </w:rPrChange>
         </w:rPr>
       </w:pPr>
       <w:r>
@@ -919,9 +781,6 @@
         <w:rPr>
           <w:b/>
           <w:bCs/>
-          <w:rPrChange w:id="43" w:author="Eagleson, Jenna" w:date="2025-08-29T10:05:00Z" w16du:dateUtc="2025-08-29T15:05:00Z">
-            <w:rPr/>
-          </w:rPrChange>
         </w:rPr>
       </w:pPr>
       <w:r>

</xml_diff>